<commit_message>
fixed changes with ashley suggestions
</commit_message>
<xml_diff>
--- a/resume_2022.docx
+++ b/resume_2022.docx
@@ -36,16 +36,16 @@
           <w:bCs w:val="false"/>
           <w:sz w:val="22"/>
           <w:szCs w:val="22"/>
-          <w:u w:val="thick"/>
-        </w:rPr>
-      </w:pPr>
-      <w:r>
-        <w:rPr>
-          <w:b w:val="false"/>
-          <w:bCs w:val="false"/>
-          <w:sz w:val="21"/>
-          <w:szCs w:val="21"/>
-          <w:u w:val="thick"/>
+          <w:u w:val="none"/>
+        </w:rPr>
+      </w:pPr>
+      <w:r>
+        <w:rPr>
+          <w:b w:val="false"/>
+          <w:bCs w:val="false"/>
+          <w:sz w:val="21"/>
+          <w:szCs w:val="21"/>
+          <w:u w:val="none"/>
         </w:rPr>
         <w:t>https://linkedin.rommac100.com</w:t>
       </w:r>
@@ -55,7 +55,7 @@
           <w:bCs w:val="false"/>
           <w:sz w:val="21"/>
           <w:szCs w:val="21"/>
-          <w:u w:val="thick"/>
+          <w:u w:val="none"/>
         </w:rPr>
         <w:t xml:space="preserve"> </w:t>
       </w:r>
@@ -65,7 +65,7 @@
           <w:bCs/>
           <w:sz w:val="21"/>
           <w:szCs w:val="21"/>
-          <w:u w:val="thick"/>
+          <w:u w:val="none"/>
         </w:rPr>
         <w:t>|</w:t>
       </w:r>
@@ -75,7 +75,7 @@
           <w:bCs w:val="false"/>
           <w:sz w:val="21"/>
           <w:szCs w:val="21"/>
-          <w:u w:val="thick"/>
+          <w:u w:val="none"/>
         </w:rPr>
         <w:t xml:space="preserve"> </w:t>
       </w:r>
@@ -85,7 +85,7 @@
           <w:bCs w:val="false"/>
           <w:sz w:val="21"/>
           <w:szCs w:val="21"/>
-          <w:u w:val="thick"/>
+          <w:u w:val="none"/>
         </w:rPr>
         <w:t>rommac100@gmail.com</w:t>
       </w:r>
@@ -95,7 +95,7 @@
           <w:bCs w:val="false"/>
           <w:sz w:val="21"/>
           <w:szCs w:val="21"/>
-          <w:u w:val="thick"/>
+          <w:u w:val="none"/>
         </w:rPr>
         <w:t xml:space="preserve"> </w:t>
       </w:r>
@@ -105,7 +105,7 @@
           <w:bCs/>
           <w:sz w:val="21"/>
           <w:szCs w:val="21"/>
-          <w:u w:val="thick"/>
+          <w:u w:val="none"/>
         </w:rPr>
         <w:t>|</w:t>
       </w:r>
@@ -115,7 +115,7 @@
           <w:bCs w:val="false"/>
           <w:sz w:val="21"/>
           <w:szCs w:val="21"/>
-          <w:u w:val="thick"/>
+          <w:u w:val="none"/>
         </w:rPr>
         <w:t xml:space="preserve"> (520) 661-2791 </w:t>
       </w:r>
@@ -125,7 +125,7 @@
           <w:bCs/>
           <w:sz w:val="21"/>
           <w:szCs w:val="21"/>
-          <w:u w:val="thick"/>
+          <w:u w:val="none"/>
         </w:rPr>
         <w:t>|</w:t>
       </w:r>
@@ -135,7 +135,7 @@
           <w:bCs w:val="false"/>
           <w:sz w:val="21"/>
           <w:szCs w:val="21"/>
-          <w:u w:val="thick"/>
+          <w:u w:val="none"/>
         </w:rPr>
         <w:t xml:space="preserve"> Tempe, AZ</w:t>
       </w:r>
@@ -145,7 +145,7 @@
           <w:bCs w:val="false"/>
           <w:sz w:val="22"/>
           <w:szCs w:val="22"/>
-          <w:u w:val="thick"/>
+          <w:u w:val="none"/>
         </w:rPr>
         <w:t xml:space="preserve"> </w:t>
       </w:r>
@@ -161,16 +161,16 @@
           <w:bCs/>
           <w:sz w:val="21"/>
           <w:szCs w:val="21"/>
-          <w:u w:val="thick"/>
-        </w:rPr>
-      </w:pPr>
-      <w:r>
-        <w:rPr>
-          <w:b w:val="false"/>
-          <w:bCs w:val="false"/>
-          <w:sz w:val="21"/>
-          <w:szCs w:val="21"/>
-          <w:u w:val="single"/>
+          <w:u w:val="none"/>
+        </w:rPr>
+      </w:pPr>
+      <w:r>
+        <w:rPr>
+          <w:b w:val="false"/>
+          <w:bCs w:val="false"/>
+          <w:sz w:val="21"/>
+          <w:szCs w:val="21"/>
+          <w:u w:val="none"/>
         </w:rPr>
         <w:t xml:space="preserve">Github – https://github.rommac100.com | Website – https://blog.rommac100.com </w:t>
       </w:r>
@@ -265,7 +265,27 @@
           <w:szCs w:val="21"/>
           <w:u w:val="none"/>
         </w:rPr>
-        <w:t xml:space="preserve"> embedded system and RF development. Although, that does not stop </w:t>
+        <w:t xml:space="preserve"> embedded system and RF development. Although, that </w:t>
+      </w:r>
+      <w:r>
+        <w:rPr>
+          <w:b w:val="false"/>
+          <w:bCs w:val="false"/>
+          <w:sz w:val="21"/>
+          <w:szCs w:val="21"/>
+          <w:u w:val="none"/>
+        </w:rPr>
+        <w:t>does not prevent</w:t>
+      </w:r>
+      <w:r>
+        <w:rPr>
+          <w:b w:val="false"/>
+          <w:bCs w:val="false"/>
+          <w:sz w:val="21"/>
+          <w:szCs w:val="21"/>
+          <w:u w:val="none"/>
+        </w:rPr>
+        <w:t xml:space="preserve"> </w:t>
       </w:r>
       <w:r>
         <w:rPr>
@@ -552,6 +572,7 @@
         <w:tab/>
         <w:tab/>
         <w:tab/>
+        <w:tab/>
       </w:r>
     </w:p>
     <w:p>
@@ -646,115 +667,124 @@
           <w:sz w:val="21"/>
           <w:szCs w:val="21"/>
         </w:rPr>
+        <w:t xml:space="preserve">Git (Proficient), </w:t>
+      </w:r>
+      <w:r>
+        <w:rPr>
+          <w:b w:val="false"/>
+          <w:bCs w:val="false"/>
+          <w:sz w:val="21"/>
+          <w:szCs w:val="21"/>
+        </w:rPr>
+        <w:t xml:space="preserve">Bash </w:t>
+      </w:r>
+      <w:r>
+        <w:rPr>
+          <w:b w:val="false"/>
+          <w:bCs w:val="false"/>
+          <w:sz w:val="21"/>
+          <w:szCs w:val="21"/>
+        </w:rPr>
+        <w:t>(Proficient)</w:t>
+      </w:r>
+      <w:r>
+        <w:rPr>
+          <w:b w:val="false"/>
+          <w:bCs w:val="false"/>
+          <w:sz w:val="21"/>
+          <w:szCs w:val="21"/>
+        </w:rPr>
+        <w:t xml:space="preserve">, </w:t>
+      </w:r>
+      <w:r>
+        <w:rPr>
+          <w:b w:val="false"/>
+          <w:bCs w:val="false"/>
+          <w:sz w:val="21"/>
+          <w:szCs w:val="21"/>
+        </w:rPr>
+        <w:t xml:space="preserve">MATLAB </w:t>
+      </w:r>
+      <w:r>
+        <w:rPr>
+          <w:b w:val="false"/>
+          <w:bCs w:val="false"/>
+          <w:sz w:val="21"/>
+          <w:szCs w:val="21"/>
+        </w:rPr>
+        <w:t xml:space="preserve">(Proficient), </w:t>
+      </w:r>
+      <w:r>
+        <w:rPr>
+          <w:b w:val="false"/>
+          <w:bCs w:val="false"/>
+          <w:sz w:val="21"/>
+          <w:szCs w:val="21"/>
+        </w:rPr>
+        <w:t>Verilog (Proficient), VHDL (Intermedia</w:t>
+      </w:r>
+      <w:r>
+        <w:rPr>
+          <w:b w:val="false"/>
+          <w:bCs w:val="false"/>
+          <w:sz w:val="21"/>
+          <w:szCs w:val="21"/>
+        </w:rPr>
+        <w:t>te</w:t>
+      </w:r>
+      <w:r>
+        <w:rPr>
+          <w:b w:val="false"/>
+          <w:bCs w:val="false"/>
+          <w:sz w:val="21"/>
+          <w:szCs w:val="21"/>
+        </w:rPr>
+        <w:t xml:space="preserve">), </w:t>
+      </w:r>
+      <w:r>
+        <w:rPr>
+          <w:b w:val="false"/>
+          <w:bCs w:val="false"/>
+          <w:sz w:val="21"/>
+          <w:szCs w:val="21"/>
+        </w:rPr>
+        <w:t xml:space="preserve">Assembly </w:t>
+      </w:r>
+      <w:r>
+        <w:rPr>
+          <w:b w:val="false"/>
+          <w:bCs w:val="false"/>
+          <w:sz w:val="21"/>
+          <w:szCs w:val="21"/>
+        </w:rPr>
+        <w:t>(Intermedia</w:t>
+      </w:r>
+      <w:r>
+        <w:rPr>
+          <w:b w:val="false"/>
+          <w:bCs w:val="false"/>
+          <w:sz w:val="21"/>
+          <w:szCs w:val="21"/>
+        </w:rPr>
+        <w:t>te</w:t>
+      </w:r>
+      <w:r>
+        <w:rPr>
+          <w:b w:val="false"/>
+          <w:bCs w:val="false"/>
+          <w:sz w:val="21"/>
+          <w:szCs w:val="21"/>
+        </w:rPr>
+        <w:t>)</w:t>
+      </w:r>
+      <w:r>
+        <w:rPr>
+          <w:b w:val="false"/>
+          <w:bCs w:val="false"/>
+          <w:sz w:val="21"/>
+          <w:szCs w:val="21"/>
+        </w:rPr>
         <w:t xml:space="preserve"> </w:t>
-      </w:r>
-      <w:r>
-        <w:rPr>
-          <w:b w:val="false"/>
-          <w:bCs w:val="false"/>
-          <w:sz w:val="21"/>
-          <w:szCs w:val="21"/>
-        </w:rPr>
-        <w:t xml:space="preserve">Assembly </w:t>
-      </w:r>
-      <w:r>
-        <w:rPr>
-          <w:b w:val="false"/>
-          <w:bCs w:val="false"/>
-          <w:sz w:val="21"/>
-          <w:szCs w:val="21"/>
-        </w:rPr>
-        <w:t>(Intermedia</w:t>
-      </w:r>
-      <w:r>
-        <w:rPr>
-          <w:b w:val="false"/>
-          <w:bCs w:val="false"/>
-          <w:sz w:val="21"/>
-          <w:szCs w:val="21"/>
-        </w:rPr>
-        <w:t>te</w:t>
-      </w:r>
-      <w:r>
-        <w:rPr>
-          <w:b w:val="false"/>
-          <w:bCs w:val="false"/>
-          <w:sz w:val="21"/>
-          <w:szCs w:val="21"/>
-        </w:rPr>
-        <w:t xml:space="preserve">), </w:t>
-      </w:r>
-      <w:r>
-        <w:rPr>
-          <w:b w:val="false"/>
-          <w:bCs w:val="false"/>
-          <w:sz w:val="21"/>
-          <w:szCs w:val="21"/>
-        </w:rPr>
-        <w:t xml:space="preserve">Bash </w:t>
-      </w:r>
-      <w:r>
-        <w:rPr>
-          <w:b w:val="false"/>
-          <w:bCs w:val="false"/>
-          <w:sz w:val="21"/>
-          <w:szCs w:val="21"/>
-        </w:rPr>
-        <w:t>(Proficient)</w:t>
-      </w:r>
-      <w:r>
-        <w:rPr>
-          <w:b w:val="false"/>
-          <w:bCs w:val="false"/>
-          <w:sz w:val="21"/>
-          <w:szCs w:val="21"/>
-        </w:rPr>
-        <w:t xml:space="preserve">, Matlab </w:t>
-      </w:r>
-      <w:r>
-        <w:rPr>
-          <w:b w:val="false"/>
-          <w:bCs w:val="false"/>
-          <w:sz w:val="21"/>
-          <w:szCs w:val="21"/>
-        </w:rPr>
-        <w:t xml:space="preserve">(Proficient), </w:t>
-      </w:r>
-      <w:r>
-        <w:rPr>
-          <w:b w:val="false"/>
-          <w:bCs w:val="false"/>
-          <w:sz w:val="21"/>
-          <w:szCs w:val="21"/>
-        </w:rPr>
-        <w:t>Verilog (Proficient), VHDL (Intermedia</w:t>
-      </w:r>
-      <w:r>
-        <w:rPr>
-          <w:b w:val="false"/>
-          <w:bCs w:val="false"/>
-          <w:sz w:val="21"/>
-          <w:szCs w:val="21"/>
-        </w:rPr>
-        <w:t>te</w:t>
-      </w:r>
-      <w:r>
-        <w:rPr>
-          <w:b w:val="false"/>
-          <w:bCs w:val="false"/>
-          <w:sz w:val="21"/>
-          <w:szCs w:val="21"/>
-        </w:rPr>
-        <w:t xml:space="preserve">), </w:t>
-      </w:r>
-      <w:r>
-        <w:rPr>
-          <w:b w:val="false"/>
-          <w:bCs w:val="false"/>
-          <w:sz w:val="21"/>
-          <w:szCs w:val="21"/>
-        </w:rPr>
-        <w:t>Git (Proficient)</w:t>
       </w:r>
     </w:p>
     <w:p>
@@ -786,6 +816,69 @@
           <w:sz w:val="21"/>
           <w:szCs w:val="21"/>
         </w:rPr>
+        <w:t xml:space="preserve">Oscilloscope </w:t>
+      </w:r>
+      <w:r>
+        <w:rPr>
+          <w:b w:val="false"/>
+          <w:bCs w:val="false"/>
+          <w:sz w:val="21"/>
+          <w:szCs w:val="21"/>
+        </w:rPr>
+        <w:t>(Proficient)</w:t>
+      </w:r>
+      <w:r>
+        <w:rPr>
+          <w:b w:val="false"/>
+          <w:bCs w:val="false"/>
+          <w:sz w:val="21"/>
+          <w:szCs w:val="21"/>
+        </w:rPr>
+        <w:t xml:space="preserve">, Logic Analyzer </w:t>
+      </w:r>
+      <w:r>
+        <w:rPr>
+          <w:b w:val="false"/>
+          <w:bCs w:val="false"/>
+          <w:sz w:val="21"/>
+          <w:szCs w:val="21"/>
+        </w:rPr>
+        <w:t>(Proficient)</w:t>
+      </w:r>
+      <w:r>
+        <w:rPr>
+          <w:b w:val="false"/>
+          <w:bCs w:val="false"/>
+          <w:sz w:val="21"/>
+          <w:szCs w:val="21"/>
+        </w:rPr>
+        <w:t xml:space="preserve">, Multimeters </w:t>
+      </w:r>
+      <w:r>
+        <w:rPr>
+          <w:b w:val="false"/>
+          <w:bCs w:val="false"/>
+          <w:sz w:val="21"/>
+          <w:szCs w:val="21"/>
+        </w:rPr>
+        <w:t xml:space="preserve">(Proficient), </w:t>
+      </w:r>
+      <w:r>
+        <w:rPr>
+          <w:b w:val="false"/>
+          <w:bCs w:val="false"/>
+          <w:sz w:val="21"/>
+          <w:szCs w:val="21"/>
+        </w:rPr>
+        <w:t xml:space="preserve">Software Defined Radios (Intermediate), </w:t>
+      </w:r>
+      <w:r>
+        <w:rPr>
+          <w:b w:val="false"/>
+          <w:bCs w:val="false"/>
+          <w:sz w:val="21"/>
+          <w:szCs w:val="21"/>
+        </w:rPr>
         <w:t xml:space="preserve">Spectrum Analyzer </w:t>
       </w:r>
       <w:r>
@@ -796,69 +889,6 @@
           <w:szCs w:val="21"/>
         </w:rPr>
         <w:t>(Intermediate)</w:t>
-      </w:r>
-      <w:r>
-        <w:rPr>
-          <w:b w:val="false"/>
-          <w:bCs w:val="false"/>
-          <w:sz w:val="21"/>
-          <w:szCs w:val="21"/>
-        </w:rPr>
-        <w:t xml:space="preserve">, Oscilloscope </w:t>
-      </w:r>
-      <w:r>
-        <w:rPr>
-          <w:b w:val="false"/>
-          <w:bCs w:val="false"/>
-          <w:sz w:val="21"/>
-          <w:szCs w:val="21"/>
-        </w:rPr>
-        <w:t>(Proficient)</w:t>
-      </w:r>
-      <w:r>
-        <w:rPr>
-          <w:b w:val="false"/>
-          <w:bCs w:val="false"/>
-          <w:sz w:val="21"/>
-          <w:szCs w:val="21"/>
-        </w:rPr>
-        <w:t xml:space="preserve">, Logic Analyzer </w:t>
-      </w:r>
-      <w:r>
-        <w:rPr>
-          <w:b w:val="false"/>
-          <w:bCs w:val="false"/>
-          <w:sz w:val="21"/>
-          <w:szCs w:val="21"/>
-        </w:rPr>
-        <w:t>(Proficient)</w:t>
-      </w:r>
-      <w:r>
-        <w:rPr>
-          <w:b w:val="false"/>
-          <w:bCs w:val="false"/>
-          <w:sz w:val="21"/>
-          <w:szCs w:val="21"/>
-        </w:rPr>
-        <w:t xml:space="preserve">, Multimeters </w:t>
-      </w:r>
-      <w:r>
-        <w:rPr>
-          <w:b w:val="false"/>
-          <w:bCs w:val="false"/>
-          <w:sz w:val="21"/>
-          <w:szCs w:val="21"/>
-        </w:rPr>
-        <w:t xml:space="preserve">(Proficient), </w:t>
-      </w:r>
-      <w:r>
-        <w:rPr>
-          <w:b w:val="false"/>
-          <w:bCs w:val="false"/>
-          <w:sz w:val="21"/>
-          <w:szCs w:val="21"/>
-        </w:rPr>
-        <w:t>Software Defined Radios (Intermediate)</w:t>
       </w:r>
     </w:p>
     <w:p>
@@ -1044,25 +1074,88 @@
           <w:sz w:val="21"/>
           <w:szCs w:val="21"/>
         </w:rPr>
-        <w:t xml:space="preserve"> Fusion 360 </w:t>
-      </w:r>
-      <w:r>
-        <w:rPr>
-          <w:b w:val="false"/>
-          <w:bCs w:val="false"/>
-          <w:sz w:val="21"/>
-          <w:szCs w:val="21"/>
-        </w:rPr>
-        <w:t xml:space="preserve">(Intermediate), </w:t>
-      </w:r>
-      <w:r>
-        <w:rPr>
-          <w:b w:val="false"/>
-          <w:bCs w:val="false"/>
-          <w:sz w:val="21"/>
-          <w:szCs w:val="21"/>
-        </w:rPr>
-        <w:t>Filament Printing (FDM), Laser Sintering (SLA)</w:t>
+        <w:t xml:space="preserve"> </w:t>
+      </w:r>
+      <w:r>
+        <w:rPr>
+          <w:b w:val="false"/>
+          <w:bCs w:val="false"/>
+          <w:sz w:val="21"/>
+          <w:szCs w:val="21"/>
+        </w:rPr>
+        <w:t xml:space="preserve">Filament Printing </w:t>
+      </w:r>
+      <w:r>
+        <w:rPr>
+          <w:b w:val="false"/>
+          <w:bCs w:val="false"/>
+          <w:sz w:val="21"/>
+          <w:szCs w:val="21"/>
+        </w:rPr>
+        <w:t>(Proficient)</w:t>
+      </w:r>
+      <w:r>
+        <w:rPr>
+          <w:b w:val="false"/>
+          <w:bCs w:val="false"/>
+          <w:sz w:val="21"/>
+          <w:szCs w:val="21"/>
+        </w:rPr>
+        <w:t>, Laser Sintering</w:t>
+      </w:r>
+      <w:r>
+        <w:rPr>
+          <w:b w:val="false"/>
+          <w:bCs w:val="false"/>
+          <w:sz w:val="21"/>
+          <w:szCs w:val="21"/>
+        </w:rPr>
+        <w:t xml:space="preserve"> (Intermediate</w:t>
+      </w:r>
+      <w:r>
+        <w:rPr>
+          <w:b w:val="false"/>
+          <w:bCs w:val="false"/>
+          <w:sz w:val="21"/>
+          <w:szCs w:val="21"/>
+        </w:rPr>
+        <w:t>)</w:t>
+      </w:r>
+      <w:r>
+        <w:rPr>
+          <w:b w:val="false"/>
+          <w:bCs w:val="false"/>
+          <w:sz w:val="21"/>
+          <w:szCs w:val="21"/>
+        </w:rPr>
+        <w:t xml:space="preserve">, </w:t>
+      </w:r>
+      <w:r>
+        <w:rPr>
+          <w:b w:val="false"/>
+          <w:bCs w:val="false"/>
+          <w:sz w:val="21"/>
+          <w:szCs w:val="21"/>
+        </w:rPr>
+        <w:t xml:space="preserve">Fusion 360 </w:t>
+      </w:r>
+      <w:r>
+        <w:rPr>
+          <w:b w:val="false"/>
+          <w:bCs w:val="false"/>
+          <w:sz w:val="21"/>
+          <w:szCs w:val="21"/>
+        </w:rPr>
+        <w:t>(Intermediat</w:t>
+      </w:r>
+      <w:r>
+        <w:rPr>
+          <w:b w:val="false"/>
+          <w:bCs w:val="false"/>
+          <w:sz w:val="21"/>
+          <w:szCs w:val="21"/>
+        </w:rPr>
+        <w:t>e)</w:t>
       </w:r>
     </w:p>
     <w:p>
@@ -1215,7 +1308,17 @@
           <w:szCs w:val="21"/>
           <w:u w:val="none"/>
         </w:rPr>
-        <w:t xml:space="preserve">Software Development for </w:t>
+        <w:t>Developed software</w:t>
+      </w:r>
+      <w:r>
+        <w:rPr>
+          <w:b w:val="false"/>
+          <w:bCs w:val="false"/>
+          <w:sz w:val="21"/>
+          <w:szCs w:val="21"/>
+          <w:u w:val="none"/>
+        </w:rPr>
+        <w:t xml:space="preserve"> for </w:t>
       </w:r>
       <w:r>
         <w:rPr>
@@ -1274,17 +1377,27 @@
           <w:szCs w:val="21"/>
           <w:u w:val="none"/>
         </w:rPr>
-        <w:t xml:space="preserve">PCB Design for rapidly developed NASA funded project - </w:t>
-      </w:r>
-      <w:r>
-        <w:rPr>
-          <w:b w:val="false"/>
-          <w:bCs w:val="false"/>
-          <w:sz w:val="21"/>
-          <w:szCs w:val="21"/>
-          <w:u w:val="none"/>
-        </w:rPr>
-        <w:t>Exocam</w:t>
+        <w:t>Designed PCBs</w:t>
+      </w:r>
+      <w:r>
+        <w:rPr>
+          <w:b w:val="false"/>
+          <w:bCs w:val="false"/>
+          <w:sz w:val="21"/>
+          <w:szCs w:val="21"/>
+          <w:u w:val="none"/>
+        </w:rPr>
+        <w:t xml:space="preserve"> for rapidly developed NASA funded project – </w:t>
+      </w:r>
+      <w:r>
+        <w:rPr>
+          <w:b w:val="false"/>
+          <w:bCs w:val="false"/>
+          <w:sz w:val="21"/>
+          <w:szCs w:val="21"/>
+          <w:u w:val="none"/>
+        </w:rPr>
+        <w:t>Exocam.</w:t>
       </w:r>
     </w:p>
     <w:p>
@@ -1313,7 +1426,47 @@
           <w:szCs w:val="21"/>
           <w:u w:val="none"/>
         </w:rPr>
-        <w:t>Lead Technician for RF Equipment and Vibration Testing System.</w:t>
+        <w:t xml:space="preserve">Lead </w:t>
+      </w:r>
+      <w:r>
+        <w:rPr>
+          <w:b w:val="false"/>
+          <w:bCs w:val="false"/>
+          <w:sz w:val="21"/>
+          <w:szCs w:val="21"/>
+          <w:u w:val="none"/>
+        </w:rPr>
+        <w:t>T</w:t>
+      </w:r>
+      <w:r>
+        <w:rPr>
+          <w:b w:val="false"/>
+          <w:bCs w:val="false"/>
+          <w:sz w:val="21"/>
+          <w:szCs w:val="21"/>
+          <w:u w:val="none"/>
+        </w:rPr>
+        <w:t xml:space="preserve">echnician for RF </w:t>
+      </w:r>
+      <w:r>
+        <w:rPr>
+          <w:b w:val="false"/>
+          <w:bCs w:val="false"/>
+          <w:sz w:val="21"/>
+          <w:szCs w:val="21"/>
+          <w:u w:val="none"/>
+        </w:rPr>
+        <w:t>e</w:t>
+      </w:r>
+      <w:r>
+        <w:rPr>
+          <w:b w:val="false"/>
+          <w:bCs w:val="false"/>
+          <w:sz w:val="21"/>
+          <w:szCs w:val="21"/>
+          <w:u w:val="none"/>
+        </w:rPr>
+        <w:t>quipment and Vibration Testing System.</w:t>
       </w:r>
     </w:p>
     <w:p>
@@ -1342,7 +1495,87 @@
           <w:szCs w:val="21"/>
           <w:u w:val="none"/>
         </w:rPr>
-        <w:t xml:space="preserve">Contributed to Open Source Radio Development - </w:t>
+        <w:t xml:space="preserve">Contributed to </w:t>
+      </w:r>
+      <w:r>
+        <w:rPr>
+          <w:b w:val="false"/>
+          <w:bCs w:val="false"/>
+          <w:sz w:val="21"/>
+          <w:szCs w:val="21"/>
+          <w:u w:val="none"/>
+        </w:rPr>
+        <w:t>o</w:t>
+      </w:r>
+      <w:r>
+        <w:rPr>
+          <w:b w:val="false"/>
+          <w:bCs w:val="false"/>
+          <w:sz w:val="21"/>
+          <w:szCs w:val="21"/>
+          <w:u w:val="none"/>
+        </w:rPr>
+        <w:t xml:space="preserve">pen </w:t>
+      </w:r>
+      <w:r>
+        <w:rPr>
+          <w:b w:val="false"/>
+          <w:bCs w:val="false"/>
+          <w:sz w:val="21"/>
+          <w:szCs w:val="21"/>
+          <w:u w:val="none"/>
+        </w:rPr>
+        <w:t>s</w:t>
+      </w:r>
+      <w:r>
+        <w:rPr>
+          <w:b w:val="false"/>
+          <w:bCs w:val="false"/>
+          <w:sz w:val="21"/>
+          <w:szCs w:val="21"/>
+          <w:u w:val="none"/>
+        </w:rPr>
+        <w:t xml:space="preserve">ource </w:t>
+      </w:r>
+      <w:r>
+        <w:rPr>
+          <w:b w:val="false"/>
+          <w:bCs w:val="false"/>
+          <w:sz w:val="21"/>
+          <w:szCs w:val="21"/>
+          <w:u w:val="none"/>
+        </w:rPr>
+        <w:t>r</w:t>
+      </w:r>
+      <w:r>
+        <w:rPr>
+          <w:b w:val="false"/>
+          <w:bCs w:val="false"/>
+          <w:sz w:val="21"/>
+          <w:szCs w:val="21"/>
+          <w:u w:val="none"/>
+        </w:rPr>
+        <w:t xml:space="preserve">adio </w:t>
+      </w:r>
+      <w:r>
+        <w:rPr>
+          <w:b w:val="false"/>
+          <w:bCs w:val="false"/>
+          <w:sz w:val="21"/>
+          <w:szCs w:val="21"/>
+          <w:u w:val="none"/>
+        </w:rPr>
+        <w:t>d</w:t>
+      </w:r>
+      <w:r>
+        <w:rPr>
+          <w:b w:val="false"/>
+          <w:bCs w:val="false"/>
+          <w:sz w:val="21"/>
+          <w:szCs w:val="21"/>
+          <w:u w:val="none"/>
+        </w:rPr>
+        <w:t xml:space="preserve">evelopment - </w:t>
       </w:r>
       <w:r>
         <w:rPr>
@@ -1362,7 +1595,7 @@
           <w:szCs w:val="21"/>
           <w:u w:val="none"/>
         </w:rPr>
-        <w:t>OpenLST Radio</w:t>
+        <w:t>OpenLST Radio.</w:t>
       </w:r>
     </w:p>
     <w:p>
@@ -1391,7 +1624,47 @@
           <w:szCs w:val="21"/>
           <w:u w:val="none"/>
         </w:rPr>
-        <w:t>Team Lead for Attitude Determination and Control System (ADCS) Test bed Development.</w:t>
+        <w:t xml:space="preserve">Team </w:t>
+      </w:r>
+      <w:r>
+        <w:rPr>
+          <w:b w:val="false"/>
+          <w:bCs w:val="false"/>
+          <w:sz w:val="21"/>
+          <w:szCs w:val="21"/>
+          <w:u w:val="none"/>
+        </w:rPr>
+        <w:t>L</w:t>
+      </w:r>
+      <w:r>
+        <w:rPr>
+          <w:b w:val="false"/>
+          <w:bCs w:val="false"/>
+          <w:sz w:val="21"/>
+          <w:szCs w:val="21"/>
+          <w:u w:val="none"/>
+        </w:rPr>
+        <w:t xml:space="preserve">ead for Attitude Determination and Control System (ADCS) Testbed </w:t>
+      </w:r>
+      <w:r>
+        <w:rPr>
+          <w:b w:val="false"/>
+          <w:bCs w:val="false"/>
+          <w:sz w:val="21"/>
+          <w:szCs w:val="21"/>
+          <w:u w:val="none"/>
+        </w:rPr>
+        <w:t>d</w:t>
+      </w:r>
+      <w:r>
+        <w:rPr>
+          <w:b w:val="false"/>
+          <w:bCs w:val="false"/>
+          <w:sz w:val="21"/>
+          <w:szCs w:val="21"/>
+          <w:u w:val="none"/>
+        </w:rPr>
+        <w:t>evelopment.</w:t>
       </w:r>
     </w:p>
     <w:p>
@@ -1420,17 +1693,137 @@
           <w:szCs w:val="21"/>
           <w:u w:val="none"/>
         </w:rPr>
-        <w:t xml:space="preserve">Assist Students with Embedded Systems Development </w:t>
-      </w:r>
-      <w:r>
-        <w:rPr>
-          <w:b w:val="false"/>
-          <w:bCs w:val="false"/>
-          <w:sz w:val="21"/>
-          <w:szCs w:val="21"/>
-          <w:u w:val="none"/>
-        </w:rPr>
-        <w:t>with Protocol Demonstrations.</w:t>
+        <w:t xml:space="preserve">Assist </w:t>
+      </w:r>
+      <w:r>
+        <w:rPr>
+          <w:b w:val="false"/>
+          <w:bCs w:val="false"/>
+          <w:sz w:val="21"/>
+          <w:szCs w:val="21"/>
+          <w:u w:val="none"/>
+        </w:rPr>
+        <w:t>s</w:t>
+      </w:r>
+      <w:r>
+        <w:rPr>
+          <w:b w:val="false"/>
+          <w:bCs w:val="false"/>
+          <w:sz w:val="21"/>
+          <w:szCs w:val="21"/>
+          <w:u w:val="none"/>
+        </w:rPr>
+        <w:t xml:space="preserve">tudents with </w:t>
+      </w:r>
+      <w:r>
+        <w:rPr>
+          <w:b w:val="false"/>
+          <w:bCs w:val="false"/>
+          <w:sz w:val="21"/>
+          <w:szCs w:val="21"/>
+          <w:u w:val="none"/>
+        </w:rPr>
+        <w:t>e</w:t>
+      </w:r>
+      <w:r>
+        <w:rPr>
+          <w:b w:val="false"/>
+          <w:bCs w:val="false"/>
+          <w:sz w:val="21"/>
+          <w:szCs w:val="21"/>
+          <w:u w:val="none"/>
+        </w:rPr>
+        <w:t xml:space="preserve">mbedded </w:t>
+      </w:r>
+      <w:r>
+        <w:rPr>
+          <w:b w:val="false"/>
+          <w:bCs w:val="false"/>
+          <w:sz w:val="21"/>
+          <w:szCs w:val="21"/>
+          <w:u w:val="none"/>
+        </w:rPr>
+        <w:t>s</w:t>
+      </w:r>
+      <w:r>
+        <w:rPr>
+          <w:b w:val="false"/>
+          <w:bCs w:val="false"/>
+          <w:sz w:val="21"/>
+          <w:szCs w:val="21"/>
+          <w:u w:val="none"/>
+        </w:rPr>
+        <w:t xml:space="preserve">ystems </w:t>
+      </w:r>
+      <w:r>
+        <w:rPr>
+          <w:b w:val="false"/>
+          <w:bCs w:val="false"/>
+          <w:sz w:val="21"/>
+          <w:szCs w:val="21"/>
+          <w:u w:val="none"/>
+        </w:rPr>
+        <w:t>d</w:t>
+      </w:r>
+      <w:r>
+        <w:rPr>
+          <w:b w:val="false"/>
+          <w:bCs w:val="false"/>
+          <w:sz w:val="21"/>
+          <w:szCs w:val="21"/>
+          <w:u w:val="none"/>
+        </w:rPr>
+        <w:t xml:space="preserve">evelopment </w:t>
+      </w:r>
+      <w:r>
+        <w:rPr>
+          <w:b w:val="false"/>
+          <w:bCs w:val="false"/>
+          <w:sz w:val="21"/>
+          <w:szCs w:val="21"/>
+          <w:u w:val="none"/>
+        </w:rPr>
+        <w:t xml:space="preserve">with </w:t>
+      </w:r>
+      <w:r>
+        <w:rPr>
+          <w:b w:val="false"/>
+          <w:bCs w:val="false"/>
+          <w:sz w:val="21"/>
+          <w:szCs w:val="21"/>
+          <w:u w:val="none"/>
+        </w:rPr>
+        <w:t>p</w:t>
+      </w:r>
+      <w:r>
+        <w:rPr>
+          <w:b w:val="false"/>
+          <w:bCs w:val="false"/>
+          <w:sz w:val="21"/>
+          <w:szCs w:val="21"/>
+          <w:u w:val="none"/>
+        </w:rPr>
+        <w:t xml:space="preserve">rotocol </w:t>
+      </w:r>
+      <w:r>
+        <w:rPr>
+          <w:b w:val="false"/>
+          <w:bCs w:val="false"/>
+          <w:sz w:val="21"/>
+          <w:szCs w:val="21"/>
+          <w:u w:val="none"/>
+        </w:rPr>
+        <w:t>d</w:t>
+      </w:r>
+      <w:r>
+        <w:rPr>
+          <w:b w:val="false"/>
+          <w:bCs w:val="false"/>
+          <w:sz w:val="21"/>
+          <w:szCs w:val="21"/>
+          <w:u w:val="none"/>
+        </w:rPr>
+        <w:t>emonstrations.</w:t>
       </w:r>
     </w:p>
     <w:p>
@@ -1530,17 +1923,37 @@
           <w:szCs w:val="21"/>
           <w:u w:val="none"/>
         </w:rPr>
-        <w:t xml:space="preserve">Server </w:t>
-      </w:r>
-      <w:r>
-        <w:rPr>
-          <w:b w:val="false"/>
-          <w:bCs w:val="false"/>
-          <w:sz w:val="21"/>
-          <w:szCs w:val="21"/>
-          <w:u w:val="none"/>
-        </w:rPr>
-        <w:t>to Cloud based Data Migration.</w:t>
+        <w:t>s</w:t>
+      </w:r>
+      <w:r>
+        <w:rPr>
+          <w:b w:val="false"/>
+          <w:bCs w:val="false"/>
+          <w:sz w:val="21"/>
+          <w:szCs w:val="21"/>
+          <w:u w:val="none"/>
+        </w:rPr>
+        <w:t xml:space="preserve">erver </w:t>
+      </w:r>
+      <w:r>
+        <w:rPr>
+          <w:b w:val="false"/>
+          <w:bCs w:val="false"/>
+          <w:sz w:val="21"/>
+          <w:szCs w:val="21"/>
+          <w:u w:val="none"/>
+        </w:rPr>
+        <w:t xml:space="preserve">to Cloud </w:t>
+      </w:r>
+      <w:r>
+        <w:rPr>
+          <w:b w:val="false"/>
+          <w:bCs w:val="false"/>
+          <w:sz w:val="21"/>
+          <w:szCs w:val="21"/>
+          <w:u w:val="none"/>
+        </w:rPr>
+        <w:t>data migration.</w:t>
       </w:r>
     </w:p>
     <w:p>
@@ -1609,7 +2022,17 @@
           <w:szCs w:val="21"/>
           <w:u w:val="none"/>
         </w:rPr>
-        <w:t>to accelerate the process as necessary.</w:t>
+        <w:t xml:space="preserve">to accelerate the </w:t>
+      </w:r>
+      <w:r>
+        <w:rPr>
+          <w:b w:val="false"/>
+          <w:bCs w:val="false"/>
+          <w:sz w:val="21"/>
+          <w:szCs w:val="21"/>
+          <w:u w:val="none"/>
+        </w:rPr>
+        <w:t>migration process.</w:t>
       </w:r>
     </w:p>
     <w:p>
@@ -1790,7 +2213,47 @@
           <w:szCs w:val="21"/>
           <w:u w:val="none"/>
         </w:rPr>
-        <w:t xml:space="preserve">Developed Various Excel and python scripts to accelerate </w:t>
+        <w:t xml:space="preserve">Developed </w:t>
+      </w:r>
+      <w:r>
+        <w:rPr>
+          <w:b w:val="false"/>
+          <w:bCs w:val="false"/>
+          <w:sz w:val="21"/>
+          <w:szCs w:val="21"/>
+          <w:u w:val="none"/>
+        </w:rPr>
+        <w:t>v</w:t>
+      </w:r>
+      <w:r>
+        <w:rPr>
+          <w:b w:val="false"/>
+          <w:bCs w:val="false"/>
+          <w:sz w:val="21"/>
+          <w:szCs w:val="21"/>
+          <w:u w:val="none"/>
+        </w:rPr>
+        <w:t xml:space="preserve">arious Excel and </w:t>
+      </w:r>
+      <w:r>
+        <w:rPr>
+          <w:b w:val="false"/>
+          <w:bCs w:val="false"/>
+          <w:sz w:val="21"/>
+          <w:szCs w:val="21"/>
+          <w:u w:val="none"/>
+        </w:rPr>
+        <w:t>P</w:t>
+      </w:r>
+      <w:r>
+        <w:rPr>
+          <w:b w:val="false"/>
+          <w:bCs w:val="false"/>
+          <w:sz w:val="21"/>
+          <w:szCs w:val="21"/>
+          <w:u w:val="none"/>
+        </w:rPr>
+        <w:t xml:space="preserve">ython scripts to accelerate </w:t>
       </w:r>
       <w:r>
         <w:rPr>
@@ -1923,7 +2386,87 @@
           <w:szCs w:val="21"/>
           <w:u w:val="none"/>
         </w:rPr>
-        <w:t>Contributor for the UHF Radio Section</w:t>
+        <w:t>Contribut</w:t>
+      </w:r>
+      <w:r>
+        <w:rPr>
+          <w:b w:val="false"/>
+          <w:bCs w:val="false"/>
+          <w:sz w:val="21"/>
+          <w:szCs w:val="21"/>
+          <w:u w:val="none"/>
+        </w:rPr>
+        <w:t>ed</w:t>
+      </w:r>
+      <w:r>
+        <w:rPr>
+          <w:b w:val="false"/>
+          <w:bCs w:val="false"/>
+          <w:sz w:val="21"/>
+          <w:szCs w:val="21"/>
+          <w:u w:val="none"/>
+        </w:rPr>
+        <w:t xml:space="preserve"> </w:t>
+      </w:r>
+      <w:r>
+        <w:rPr>
+          <w:b w:val="false"/>
+          <w:bCs w:val="false"/>
+          <w:sz w:val="21"/>
+          <w:szCs w:val="21"/>
+          <w:u w:val="none"/>
+        </w:rPr>
+        <w:t>to</w:t>
+      </w:r>
+      <w:r>
+        <w:rPr>
+          <w:b w:val="false"/>
+          <w:bCs w:val="false"/>
+          <w:sz w:val="21"/>
+          <w:szCs w:val="21"/>
+          <w:u w:val="none"/>
+        </w:rPr>
+        <w:t xml:space="preserve"> the UHF </w:t>
+      </w:r>
+      <w:r>
+        <w:rPr>
+          <w:b w:val="false"/>
+          <w:bCs w:val="false"/>
+          <w:sz w:val="21"/>
+          <w:szCs w:val="21"/>
+          <w:u w:val="none"/>
+        </w:rPr>
+        <w:t>r</w:t>
+      </w:r>
+      <w:r>
+        <w:rPr>
+          <w:b w:val="false"/>
+          <w:bCs w:val="false"/>
+          <w:sz w:val="21"/>
+          <w:szCs w:val="21"/>
+          <w:u w:val="none"/>
+        </w:rPr>
+        <w:t xml:space="preserve">adio </w:t>
+      </w:r>
+      <w:r>
+        <w:rPr>
+          <w:b w:val="false"/>
+          <w:bCs w:val="false"/>
+          <w:sz w:val="21"/>
+          <w:szCs w:val="21"/>
+          <w:u w:val="none"/>
+        </w:rPr>
+        <w:t>s</w:t>
+      </w:r>
+      <w:r>
+        <w:rPr>
+          <w:b w:val="false"/>
+          <w:bCs w:val="false"/>
+          <w:sz w:val="21"/>
+          <w:szCs w:val="21"/>
+          <w:u w:val="none"/>
+        </w:rPr>
+        <w:t>ection.</w:t>
       </w:r>
     </w:p>
     <w:p>
@@ -1948,7 +2491,7 @@
           <w:szCs w:val="23"/>
           <w:u w:val="thick"/>
         </w:rPr>
-        <w:t>Side Projects</w:t>
+        <w:t xml:space="preserve">Side Projects </w:t>
       </w:r>
       <w:r>
         <w:rPr>
@@ -2045,17 +2588,17 @@
           <w:szCs w:val="21"/>
           <w:u w:val="none"/>
         </w:rPr>
-        <w:t xml:space="preserve">published </w:t>
-      </w:r>
-      <w:r>
-        <w:rPr>
-          <w:b w:val="false"/>
-          <w:bCs w:val="false"/>
-          <w:sz w:val="21"/>
-          <w:szCs w:val="21"/>
-          <w:u w:val="none"/>
-        </w:rPr>
-        <w:t xml:space="preserve">documentation </w:t>
+        <w:t>p</w:t>
+      </w:r>
+      <w:r>
+        <w:rPr>
+          <w:b w:val="false"/>
+          <w:bCs w:val="false"/>
+          <w:sz w:val="21"/>
+          <w:szCs w:val="21"/>
+          <w:u w:val="none"/>
+        </w:rPr>
+        <w:t xml:space="preserve">ublished documentation on my website </w:t>
       </w:r>
       <w:r>
         <w:rPr>
@@ -2094,7 +2637,47 @@
           <w:szCs w:val="21"/>
           <w:u w:val="none"/>
         </w:rPr>
-        <w:t>Experimented with GPIO, PWM, I2C using assembly.</w:t>
+        <w:t xml:space="preserve">Experimented with GPIO, PWM </w:t>
+      </w:r>
+      <w:r>
+        <w:rPr>
+          <w:b w:val="false"/>
+          <w:bCs w:val="false"/>
+          <w:sz w:val="21"/>
+          <w:szCs w:val="21"/>
+          <w:u w:val="none"/>
+        </w:rPr>
+        <w:t xml:space="preserve">and </w:t>
+      </w:r>
+      <w:r>
+        <w:rPr>
+          <w:b w:val="false"/>
+          <w:bCs w:val="false"/>
+          <w:sz w:val="21"/>
+          <w:szCs w:val="21"/>
+          <w:u w:val="none"/>
+        </w:rPr>
+        <w:t xml:space="preserve">I2C using </w:t>
+      </w:r>
+      <w:r>
+        <w:rPr>
+          <w:b w:val="false"/>
+          <w:bCs w:val="false"/>
+          <w:sz w:val="21"/>
+          <w:szCs w:val="21"/>
+          <w:u w:val="none"/>
+        </w:rPr>
+        <w:t>A</w:t>
+      </w:r>
+      <w:r>
+        <w:rPr>
+          <w:b w:val="false"/>
+          <w:bCs w:val="false"/>
+          <w:sz w:val="21"/>
+          <w:szCs w:val="21"/>
+          <w:u w:val="none"/>
+        </w:rPr>
+        <w:t>ssembly.</w:t>
       </w:r>
     </w:p>
     <w:p>
@@ -2236,7 +2819,47 @@
           <w:szCs w:val="21"/>
           <w:u w:val="none"/>
         </w:rPr>
-        <w:t>Developed Simple Pong Game for VGA testing.</w:t>
+        <w:t xml:space="preserve">Developed </w:t>
+      </w:r>
+      <w:r>
+        <w:rPr>
+          <w:b w:val="false"/>
+          <w:bCs w:val="false"/>
+          <w:sz w:val="21"/>
+          <w:szCs w:val="21"/>
+          <w:u w:val="none"/>
+        </w:rPr>
+        <w:t>s</w:t>
+      </w:r>
+      <w:r>
+        <w:rPr>
+          <w:b w:val="false"/>
+          <w:bCs w:val="false"/>
+          <w:sz w:val="21"/>
+          <w:szCs w:val="21"/>
+          <w:u w:val="none"/>
+        </w:rPr>
+        <w:t xml:space="preserve">imple Pong </w:t>
+      </w:r>
+      <w:r>
+        <w:rPr>
+          <w:b w:val="false"/>
+          <w:bCs w:val="false"/>
+          <w:sz w:val="21"/>
+          <w:szCs w:val="21"/>
+          <w:u w:val="none"/>
+        </w:rPr>
+        <w:t>g</w:t>
+      </w:r>
+      <w:r>
+        <w:rPr>
+          <w:b w:val="false"/>
+          <w:bCs w:val="false"/>
+          <w:sz w:val="21"/>
+          <w:szCs w:val="21"/>
+          <w:u w:val="none"/>
+        </w:rPr>
+        <w:t>ame for VGA testing.</w:t>
       </w:r>
     </w:p>
     <w:p>
@@ -2330,7 +2953,7 @@
           <w:szCs w:val="21"/>
           <w:u w:val="none"/>
         </w:rPr>
-        <w:t>C</w:t>
+        <w:t>c</w:t>
       </w:r>
       <w:r>
         <w:rPr>
@@ -2414,17 +3037,17 @@
           <w:szCs w:val="21"/>
           <w:u w:val="none"/>
         </w:rPr>
-        <w:t>to</w:t>
-      </w:r>
-      <w:r>
-        <w:rPr>
-          <w:b w:val="false"/>
-          <w:bCs w:val="false"/>
-          <w:sz w:val="21"/>
-          <w:szCs w:val="21"/>
-          <w:u w:val="none"/>
-        </w:rPr>
-        <w:t xml:space="preserve"> allow graphics card</w:t>
+        <w:t xml:space="preserve">which allows </w:t>
+      </w:r>
+      <w:r>
+        <w:rPr>
+          <w:b w:val="false"/>
+          <w:bCs w:val="false"/>
+          <w:sz w:val="21"/>
+          <w:szCs w:val="21"/>
+          <w:u w:val="none"/>
+        </w:rPr>
+        <w:t>graphics card</w:t>
       </w:r>
       <w:r>
         <w:rPr>
@@ -2444,7 +3067,27 @@
           <w:szCs w:val="21"/>
           <w:u w:val="none"/>
         </w:rPr>
-        <w:t xml:space="preserve"> to fit in more restrictive environments. Published documentation on my website. </w:t>
+        <w:t xml:space="preserve"> to fit in more restrictive environments </w:t>
+      </w:r>
+      <w:r>
+        <w:rPr>
+          <w:b w:val="false"/>
+          <w:bCs w:val="false"/>
+          <w:sz w:val="21"/>
+          <w:szCs w:val="21"/>
+          <w:u w:val="none"/>
+        </w:rPr>
+        <w:t>and p</w:t>
+      </w:r>
+      <w:r>
+        <w:rPr>
+          <w:b w:val="false"/>
+          <w:bCs w:val="false"/>
+          <w:sz w:val="21"/>
+          <w:szCs w:val="21"/>
+          <w:u w:val="none"/>
+        </w:rPr>
+        <w:t>ublished documentation.</w:t>
       </w:r>
     </w:p>
     <w:p>
@@ -2518,7 +3161,7 @@
           <w:szCs w:val="21"/>
           <w:u w:val="none"/>
         </w:rPr>
-        <w:t>Bike Frame to function with an electric motor. Performed various controller modifications and published documentation on said bike.</w:t>
+        <w:t>Bike Frame to function with an electric motor. Performed various controller modifications and published documentation.</w:t>
       </w:r>
     </w:p>
     <w:p>
@@ -2668,8 +3311,7 @@
           <w:szCs w:val="21"/>
           <w:u w:val="none"/>
         </w:rPr>
-        <w:t>at Project</w:t>
-        <w:tab/>
+        <w:t>at Project.</w:t>
         <w:tab/>
         <w:tab/>
         <w:tab/>

</xml_diff>